<commit_message>
perbaiki model rks dan ba penjelasan
</commit_message>
<xml_diff>
--- a/templates/9a Berita Acara Aanwijzing.docx
+++ b/templates/9a Berita Acara Aanwijzing.docx
@@ -1,6 +1,6 @@
 
 <file path=word/document.xml><?xml version="1.0" encoding="utf-8"?>
-<w:document xmlns:wpc="http://schemas.microsoft.com/office/word/2010/wordprocessingCanvas" xmlns:mc="http://schemas.openxmlformats.org/markup-compatibility/2006" xmlns:o="urn:schemas-microsoft-com:office:office" xmlns:r="http://schemas.openxmlformats.org/officeDocument/2006/relationships" xmlns:m="http://schemas.openxmlformats.org/officeDocument/2006/math" xmlns:v="urn:schemas-microsoft-com:vml" xmlns:wp14="http://schemas.microsoft.com/office/word/2010/wordprocessingDrawing" xmlns:wp="http://schemas.openxmlformats.org/drawingml/2006/wordprocessingDrawing" xmlns:w10="urn:schemas-microsoft-com:office:word" xmlns:w="http://schemas.openxmlformats.org/wordprocessingml/2006/main" xmlns:w14="http://schemas.microsoft.com/office/word/2010/wordml" xmlns:wpg="http://schemas.microsoft.com/office/word/2010/wordprocessingGroup" xmlns:wpi="http://schemas.microsoft.com/office/word/2010/wordprocessingInk" xmlns:wne="http://schemas.microsoft.com/office/word/2006/wordml" xmlns:wps="http://schemas.microsoft.com/office/word/2010/wordprocessingShape" mc:Ignorable="w14 wp14">
+<w:document xmlns:ve="http://schemas.openxmlformats.org/markup-compatibility/2006" xmlns:o="urn:schemas-microsoft-com:office:office" xmlns:r="http://schemas.openxmlformats.org/officeDocument/2006/relationships" xmlns:m="http://schemas.openxmlformats.org/officeDocument/2006/math" xmlns:v="urn:schemas-microsoft-com:vml" xmlns:wp="http://schemas.openxmlformats.org/drawingml/2006/wordprocessingDrawing" xmlns:w10="urn:schemas-microsoft-com:office:word" xmlns:w="http://schemas.openxmlformats.org/wordprocessingml/2006/main" xmlns:wne="http://schemas.microsoft.com/office/word/2006/wordml">
   <w:body>
     <w:p>
       <w:pPr>
@@ -24,7 +24,11 @@
         </w:rPr>
         <w:t>BERITA  ACARA</w:t>
       </w:r>
-      <w:r>
+    </w:p>
+    <w:p>
+      <w:pPr>
+        <w:spacing w:line="240" w:lineRule="auto"/>
+        <w:jc w:val="center"/>
         <w:rPr>
           <w:rFonts w:ascii="Tahoma" w:hAnsi="Tahoma" w:cs="Tahoma"/>
           <w:b/>
@@ -32,7 +36,16 @@
           <w:szCs w:val="24"/>
           <w:lang w:val="sv-SE"/>
         </w:rPr>
-        <w:t xml:space="preserve"> </w:t>
+      </w:pPr>
+      <w:r>
+        <w:rPr>
+          <w:rFonts w:ascii="Tahoma" w:hAnsi="Tahoma" w:cs="Tahoma"/>
+          <w:b/>
+          <w:sz w:val="24"/>
+          <w:szCs w:val="24"/>
+          <w:lang w:val="sv-SE"/>
+        </w:rPr>
+        <w:t>RAPAT PENJELASAN</w:t>
       </w:r>
     </w:p>
     <w:p>
@@ -42,20 +55,50 @@
         <w:rPr>
           <w:rFonts w:ascii="Tahoma" w:hAnsi="Tahoma" w:cs="Tahoma"/>
           <w:b/>
-          <w:sz w:val="24"/>
-          <w:szCs w:val="24"/>
-          <w:lang w:val="sv-SE"/>
-        </w:rPr>
-      </w:pPr>
-      <w:r>
-        <w:rPr>
-          <w:rFonts w:ascii="Tahoma" w:hAnsi="Tahoma" w:cs="Tahoma"/>
-          <w:b/>
-          <w:sz w:val="24"/>
-          <w:szCs w:val="24"/>
-          <w:lang w:val="sv-SE"/>
-        </w:rPr>
-        <w:t>RAPAT PENJELASAN</w:t>
+          <w:lang w:val="sv-SE"/>
+        </w:rPr>
+      </w:pPr>
+      <w:r>
+        <w:rPr>
+          <w:rFonts w:ascii="Tahoma" w:hAnsi="Tahoma" w:cs="Tahoma"/>
+          <w:b/>
+          <w:noProof/>
+        </w:rPr>
+        <w:pict>
+          <v:line id="Line 2" o:spid="_x0000_s1026" style="position:absolute;left:0;text-align:left;z-index:251657728;visibility:visible" from="112.7pt,1.8pt" to="357.05pt,1.8pt" o:gfxdata="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"/>
+        </w:pict>
+      </w:r>
+      <w:r>
+        <w:rPr>
+          <w:rFonts w:ascii="Tahoma" w:hAnsi="Tahoma" w:cs="Tahoma"/>
+          <w:b/>
+          <w:lang w:val="sv-SE"/>
+        </w:rPr>
+        <w:t xml:space="preserve">NOMOR   : </w:t>
+      </w:r>
+      <w:r>
+        <w:rPr>
+          <w:rFonts w:ascii="Tahoma" w:hAnsi="Tahoma" w:cs="Tahoma"/>
+          <w:b/>
+          <w:lang w:val="sv-SE"/>
+        </w:rPr>
+        <w:t>#</w:t>
+      </w:r>
+      <w:r>
+        <w:rPr>
+          <w:rFonts w:ascii="Tahoma" w:hAnsi="Tahoma" w:cs="Tahoma"/>
+          <w:b/>
+          <w:lang w:val="sv-SE"/>
+        </w:rPr>
+        <w:t>nomorba</w:t>
+      </w:r>
+      <w:r>
+        <w:rPr>
+          <w:rFonts w:ascii="Tahoma" w:hAnsi="Tahoma" w:cs="Tahoma"/>
+          <w:b/>
+          <w:lang w:val="sv-SE"/>
+        </w:rPr>
+        <w:t>#</w:t>
       </w:r>
     </w:p>
     <w:p>
@@ -68,184 +111,103 @@
           <w:lang w:val="sv-SE"/>
         </w:rPr>
       </w:pPr>
-      <w:r>
-        <w:rPr>
-          <w:rFonts w:ascii="Tahoma" w:hAnsi="Tahoma" w:cs="Tahoma"/>
-          <w:b/>
-          <w:noProof/>
-        </w:rPr>
-        <mc:AlternateContent>
-          <mc:Choice Requires="wps">
-            <w:drawing>
-              <wp:anchor distT="0" distB="0" distL="114300" distR="114300" simplePos="0" relativeHeight="251657728" behindDoc="0" locked="0" layoutInCell="1" allowOverlap="1">
-                <wp:simplePos x="0" y="0"/>
-                <wp:positionH relativeFrom="column">
-                  <wp:posOffset>1431290</wp:posOffset>
-                </wp:positionH>
-                <wp:positionV relativeFrom="paragraph">
-                  <wp:posOffset>22860</wp:posOffset>
-                </wp:positionV>
-                <wp:extent cx="3103245" cy="0"/>
-                <wp:effectExtent l="12065" t="13335" r="8890" b="5715"/>
-                <wp:wrapNone/>
-                <wp:docPr id="1" name="Line 2"/>
-                <wp:cNvGraphicFramePr>
-                  <a:graphicFrameLocks xmlns:a="http://schemas.openxmlformats.org/drawingml/2006/main"/>
-                </wp:cNvGraphicFramePr>
-                <a:graphic xmlns:a="http://schemas.openxmlformats.org/drawingml/2006/main">
-                  <a:graphicData uri="http://schemas.microsoft.com/office/word/2010/wordprocessingShape">
-                    <wps:wsp>
-                      <wps:cNvCnPr>
-                        <a:cxnSpLocks noChangeShapeType="1"/>
-                      </wps:cNvCnPr>
-                      <wps:spPr bwMode="auto">
-                        <a:xfrm>
-                          <a:off x="0" y="0"/>
-                          <a:ext cx="3103245" cy="0"/>
-                        </a:xfrm>
-                        <a:prstGeom prst="line">
-                          <a:avLst/>
-                        </a:prstGeom>
-                        <a:noFill/>
-                        <a:ln w="9525">
-                          <a:solidFill>
-                            <a:srgbClr val="000000"/>
-                          </a:solidFill>
-                          <a:round/>
-                          <a:headEnd/>
-                          <a:tailEnd/>
-                        </a:ln>
-                        <a:extLst>
-                          <a:ext uri="{909E8E84-426E-40DD-AFC4-6F175D3DCCD1}">
-                            <a14:hiddenFill xmlns:a14="http://schemas.microsoft.com/office/drawing/2010/main">
-                              <a:noFill/>
-                            </a14:hiddenFill>
-                          </a:ext>
-                        </a:extLst>
-                      </wps:spPr>
-                      <wps:bodyPr/>
-                    </wps:wsp>
-                  </a:graphicData>
-                </a:graphic>
-                <wp14:sizeRelH relativeFrom="page">
-                  <wp14:pctWidth>0</wp14:pctWidth>
-                </wp14:sizeRelH>
-                <wp14:sizeRelV relativeFrom="page">
-                  <wp14:pctHeight>0</wp14:pctHeight>
-                </wp14:sizeRelV>
-              </wp:anchor>
-            </w:drawing>
-          </mc:Choice>
-          <mc:Fallback>
-            <w:pict>
-              <v:line id="Line 2" o:spid="_x0000_s1026" style="position:absolute;z-index:251657728;visibility:visible;mso-wrap-style:square;mso-width-percent:0;mso-height-percent:0;mso-wrap-distance-left:9pt;mso-wrap-distance-top:0;mso-wrap-distance-right:9pt;mso-wrap-distance-bottom:0;mso-position-horizontal:absolute;mso-position-horizontal-relative:text;mso-position-vertical:absolute;mso-position-vertical-relative:text;mso-width-percent:0;mso-height-percent:0;mso-width-relative:page;mso-height-relative:page" from="112.7pt,1.8pt" to="357.05pt,1.8pt" o:gfxdata="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"/>
-            </w:pict>
-          </mc:Fallback>
-        </mc:AlternateContent>
-      </w:r>
-      <w:r>
-        <w:rPr>
-          <w:rFonts w:ascii="Tahoma" w:hAnsi="Tahoma" w:cs="Tahoma"/>
-          <w:b/>
-          <w:lang w:val="sv-SE"/>
-        </w:rPr>
-        <w:t xml:space="preserve">NOMOR   : </w:t>
-      </w:r>
-      <w:r>
-        <w:rPr>
-          <w:rFonts w:ascii="Tahoma" w:hAnsi="Tahoma" w:cs="Tahoma"/>
-          <w:b/>
-          <w:lang w:val="sv-SE"/>
+    </w:p>
+    <w:p>
+      <w:pPr>
+        <w:jc w:val="center"/>
+        <w:rPr>
+          <w:rFonts w:ascii="Tahoma" w:hAnsi="Tahoma" w:cs="Tahoma"/>
+          <w:b/>
+          <w:lang w:val="sv-SE"/>
+        </w:rPr>
+      </w:pPr>
+      <w:r>
+        <w:rPr>
+          <w:rFonts w:ascii="Tahoma" w:hAnsi="Tahoma" w:cs="Tahoma"/>
+          <w:b/>
+          <w:lang w:val="sv-SE"/>
+        </w:rPr>
+        <w:t>TENTANG</w:t>
+      </w:r>
+    </w:p>
+    <w:p>
+      <w:pPr>
+        <w:jc w:val="center"/>
+        <w:rPr>
+          <w:rFonts w:ascii="Tahoma" w:hAnsi="Tahoma" w:cs="Tahoma"/>
+          <w:b/>
+          <w:lang w:val="sv-SE"/>
+        </w:rPr>
+      </w:pPr>
+      <w:r>
+        <w:rPr>
+          <w:rFonts w:ascii="Tahoma" w:hAnsi="Tahoma" w:cs="Tahoma"/>
+          <w:b/>
+          <w:lang w:val="sv-SE"/>
+        </w:rPr>
+        <w:t>PEKERJAAN LANTAI DASAR PT PLN (PERSERO) KANTOR PUSAT</w:t>
+      </w:r>
+    </w:p>
+    <w:p>
+      <w:pPr>
+        <w:jc w:val="both"/>
+        <w:rPr>
+          <w:rFonts w:ascii="Tahoma" w:hAnsi="Tahoma" w:cs="Tahoma"/>
+          <w:lang w:val="sv-SE"/>
+        </w:rPr>
+      </w:pPr>
+    </w:p>
+    <w:p>
+      <w:pPr>
+        <w:jc w:val="both"/>
+        <w:rPr>
+          <w:rFonts w:ascii="Tahoma" w:hAnsi="Tahoma" w:cs="Tahoma"/>
+          <w:lang w:val="sv-SE"/>
+        </w:rPr>
+      </w:pPr>
+      <w:r>
+        <w:rPr>
+          <w:rFonts w:ascii="Tahoma" w:hAnsi="Tahoma" w:cs="Tahoma"/>
+          <w:lang w:val="sv-SE"/>
+        </w:rPr>
+        <w:t>Pada hari ini,</w:t>
+      </w:r>
+      <w:r>
+        <w:rPr>
+          <w:rFonts w:ascii="Tahoma" w:hAnsi="Tahoma" w:cs="Tahoma"/>
         </w:rPr>
         <w:t>#</w:t>
       </w:r>
       <w:r>
         <w:rPr>
           <w:rFonts w:ascii="Tahoma" w:hAnsi="Tahoma" w:cs="Tahoma"/>
-          <w:b/>
-          <w:lang w:val="sv-SE"/>
-        </w:rPr>
-        <w:t>nomorba</w:t>
-      </w:r>
-      <w:r>
-        <w:rPr>
-          <w:rFonts w:ascii="Tahoma" w:hAnsi="Tahoma" w:cs="Tahoma"/>
-          <w:b/>
-          <w:lang w:val="sv-SE"/>
+        </w:rPr>
+        <w:t>hari</w:t>
+      </w:r>
+      <w:r>
+        <w:rPr>
+          <w:rFonts w:ascii="Tahoma" w:hAnsi="Tahoma" w:cs="Tahoma"/>
+        </w:rPr>
+        <w:t xml:space="preserve"># </w:t>
+      </w:r>
+      <w:r>
+        <w:rPr>
+          <w:rFonts w:ascii="Tahoma" w:hAnsi="Tahoma" w:cs="Tahoma"/>
+          <w:lang w:val="sv-SE"/>
+        </w:rPr>
+        <w:t>tanggal</w:t>
+      </w:r>
+      <w:r>
+        <w:rPr>
+          <w:rFonts w:ascii="Tahoma" w:hAnsi="Tahoma" w:cs="Tahoma"/>
         </w:rPr>
         <w:t>#</w:t>
       </w:r>
-    </w:p>
-    <w:p>
-      <w:pPr>
-        <w:spacing w:line="240" w:lineRule="auto"/>
-        <w:jc w:val="center"/>
-        <w:rPr>
-          <w:rFonts w:ascii="Tahoma" w:hAnsi="Tahoma" w:cs="Tahoma"/>
-          <w:b/>
-          <w:lang w:val="sv-SE"/>
-        </w:rPr>
-      </w:pPr>
-    </w:p>
-    <w:p>
-      <w:pPr>
-        <w:jc w:val="center"/>
-        <w:rPr>
-          <w:rFonts w:ascii="Tahoma" w:hAnsi="Tahoma" w:cs="Tahoma"/>
-          <w:b/>
-          <w:lang w:val="sv-SE"/>
-        </w:rPr>
-      </w:pPr>
-      <w:r>
-        <w:rPr>
-          <w:rFonts w:ascii="Tahoma" w:hAnsi="Tahoma" w:cs="Tahoma"/>
-          <w:b/>
-          <w:lang w:val="sv-SE"/>
-        </w:rPr>
-        <w:t>TENTANG</w:t>
-      </w:r>
-    </w:p>
-    <w:p>
-      <w:pPr>
-        <w:jc w:val="center"/>
-        <w:rPr>
-          <w:rFonts w:ascii="Tahoma" w:hAnsi="Tahoma" w:cs="Tahoma"/>
-          <w:b/>
-          <w:lang w:val="sv-SE"/>
-        </w:rPr>
-      </w:pPr>
-      <w:r>
-        <w:rPr>
-          <w:rFonts w:ascii="Tahoma" w:hAnsi="Tahoma" w:cs="Tahoma"/>
-          <w:b/>
-          <w:lang w:val="sv-SE"/>
-        </w:rPr>
-        <w:t>PEKERJAAN LANTAI DASAR PT PLN (PERSERO) KANTOR PUSAT</w:t>
-      </w:r>
-    </w:p>
-    <w:p>
-      <w:pPr>
-        <w:jc w:val="both"/>
-        <w:rPr>
-          <w:rFonts w:ascii="Tahoma" w:hAnsi="Tahoma" w:cs="Tahoma"/>
-          <w:lang w:val="sv-SE"/>
-        </w:rPr>
-      </w:pPr>
-    </w:p>
-    <w:p>
-      <w:pPr>
-        <w:jc w:val="both"/>
-        <w:rPr>
-          <w:rFonts w:ascii="Tahoma" w:hAnsi="Tahoma" w:cs="Tahoma"/>
-          <w:lang w:val="sv-SE"/>
-        </w:rPr>
-      </w:pPr>
-      <w:r>
-        <w:rPr>
-          <w:rFonts w:ascii="Tahoma" w:hAnsi="Tahoma" w:cs="Tahoma"/>
-          <w:lang w:val="sv-SE"/>
-        </w:rPr>
-        <w:t>Pada hari ini,</w:t>
+      <w:r>
+        <w:rPr>
+          <w:rFonts w:ascii="Tahoma" w:hAnsi="Tahoma" w:cs="Tahoma"/>
+        </w:rPr>
+        <w:t>tanggal</w:t>
       </w:r>
       <w:r>
         <w:rPr>
@@ -256,28 +218,9 @@
       <w:r>
         <w:rPr>
           <w:rFonts w:ascii="Tahoma" w:hAnsi="Tahoma" w:cs="Tahoma"/>
-        </w:rPr>
-        <w:t>hari</w:t>
-      </w:r>
-      <w:r>
-        <w:rPr>
-          <w:rFonts w:ascii="Tahoma" w:hAnsi="Tahoma" w:cs="Tahoma"/>
-        </w:rPr>
-        <w:t xml:space="preserve"># </w:t>
-      </w:r>
-      <w:r>
-        <w:rPr>
-          <w:rFonts w:ascii="Tahoma" w:hAnsi="Tahoma" w:cs="Tahoma"/>
-          <w:lang w:val="sv-SE"/>
-        </w:rPr>
-        <w:t>tanggal</w:t>
-      </w:r>
-      <w:r>
-        <w:rPr>
-          <w:rFonts w:ascii="Tahoma" w:hAnsi="Tahoma" w:cs="Tahoma"/>
-          <w:lang w:val="sv-SE"/>
-        </w:rPr>
-        <w:t xml:space="preserve"> </w:t>
+          <w:lang w:val="sv-SE"/>
+        </w:rPr>
+        <w:t xml:space="preserve">, telah diadakan rapat penjelasan pelelangan  pekerjaan  </w:t>
       </w:r>
       <w:r>
         <w:rPr>
@@ -289,45 +232,13 @@
         <w:rPr>
           <w:rFonts w:ascii="Tahoma" w:hAnsi="Tahoma" w:cs="Tahoma"/>
         </w:rPr>
-        <w:t>tanggal</w:t>
+        <w:t>namapengadaan</w:t>
       </w:r>
       <w:r>
         <w:rPr>
           <w:rFonts w:ascii="Tahoma" w:hAnsi="Tahoma" w:cs="Tahoma"/>
         </w:rPr>
         <w:t>#</w:t>
-      </w:r>
-      <w:r>
-        <w:rPr>
-          <w:rFonts w:ascii="Tahoma" w:hAnsi="Tahoma" w:cs="Tahoma"/>
-          <w:lang w:val="sv-SE"/>
-        </w:rPr>
-        <w:t xml:space="preserve">, telah diadakan rapat penjelasan pelelangan  pekerjaan  </w:t>
-      </w:r>
-      <w:r>
-        <w:rPr>
-          <w:rFonts w:ascii="Tahoma" w:hAnsi="Tahoma" w:cs="Tahoma"/>
-        </w:rPr>
-        <w:t>#</w:t>
-      </w:r>
-      <w:r>
-        <w:rPr>
-          <w:rFonts w:ascii="Tahoma" w:hAnsi="Tahoma" w:cs="Tahoma"/>
-        </w:rPr>
-        <w:t>namapengadaan</w:t>
-      </w:r>
-      <w:r>
-        <w:rPr>
-          <w:rFonts w:ascii="Tahoma" w:hAnsi="Tahoma" w:cs="Tahoma"/>
-        </w:rPr>
-        <w:t>#</w:t>
-      </w:r>
-      <w:r>
-        <w:rPr>
-          <w:rFonts w:ascii="Tahoma" w:hAnsi="Tahoma" w:cs="Tahoma"/>
-          <w:lang w:val="sv-SE"/>
-        </w:rPr>
-        <w:t xml:space="preserve"> </w:t>
       </w:r>
       <w:r>
         <w:rPr>
@@ -402,13 +313,6 @@
       <w:r>
         <w:rPr>
           <w:rFonts w:ascii="Tahoma" w:hAnsi="Tahoma" w:cs="Tahoma"/>
-          <w:lang w:val="id-ID"/>
-        </w:rPr>
-        <w:t xml:space="preserve"> </w:t>
-      </w:r>
-      <w:r>
-        <w:rPr>
-          <w:rFonts w:ascii="Tahoma" w:hAnsi="Tahoma" w:cs="Tahoma"/>
         </w:rPr>
         <w:t>#</w:t>
       </w:r>
@@ -453,13 +357,6 @@
       <w:r>
         <w:rPr>
           <w:rFonts w:ascii="Tahoma" w:hAnsi="Tahoma" w:cs="Tahoma"/>
-          <w:lang w:val="id-ID"/>
-        </w:rPr>
-        <w:t xml:space="preserve"> </w:t>
-      </w:r>
-      <w:r>
-        <w:rPr>
-          <w:rFonts w:ascii="Tahoma" w:hAnsi="Tahoma" w:cs="Tahoma"/>
         </w:rPr>
         <w:t>#sekretaris</w:t>
       </w:r>
@@ -505,13 +402,6 @@
       <w:r>
         <w:rPr>
           <w:rFonts w:ascii="Tahoma" w:hAnsi="Tahoma" w:cs="Tahoma"/>
-          <w:lang w:val="id-ID"/>
-        </w:rPr>
-        <w:t xml:space="preserve"> </w:t>
-      </w:r>
-      <w:r>
-        <w:rPr>
-          <w:rFonts w:ascii="Tahoma" w:hAnsi="Tahoma" w:cs="Tahoma"/>
         </w:rPr>
         <w:t>#</w:t>
       </w:r>
@@ -837,7 +727,7 @@
         <w:rPr>
           <w:rFonts w:ascii="Tahoma" w:hAnsi="Tahoma" w:cs="Tahoma"/>
         </w:rPr>
-        <w:t>tanggalrks</w:t>
+        <w:t>tanggal</w:t>
       </w:r>
       <w:bookmarkStart w:id="0" w:name="_GoBack"/>
       <w:bookmarkEnd w:id="0"/>
@@ -845,6 +735,12 @@
         <w:rPr>
           <w:rFonts w:ascii="Tahoma" w:hAnsi="Tahoma" w:cs="Tahoma"/>
         </w:rPr>
+        <w:t>_rks</w:t>
+      </w:r>
+      <w:r>
+        <w:rPr>
+          <w:rFonts w:ascii="Tahoma" w:hAnsi="Tahoma" w:cs="Tahoma"/>
+        </w:rPr>
         <w:t>#</w:t>
       </w:r>
       <w:r>
@@ -907,31 +803,7 @@
           <w:b/>
           <w:lang w:val="id-ID"/>
         </w:rPr>
-        <w:t>BAB</w:t>
-      </w:r>
-      <w:r>
-        <w:rPr>
-          <w:rFonts w:ascii="Tahoma" w:hAnsi="Tahoma" w:cs="Tahoma"/>
-          <w:b/>
-          <w:lang w:val="it-IT"/>
-        </w:rPr>
-        <w:t xml:space="preserve">  </w:t>
-      </w:r>
-      <w:r>
-        <w:rPr>
-          <w:rFonts w:ascii="Tahoma" w:hAnsi="Tahoma" w:cs="Tahoma"/>
-          <w:b/>
-          <w:lang w:val="id-ID"/>
-        </w:rPr>
-        <w:t>I</w:t>
-      </w:r>
-      <w:r>
-        <w:rPr>
-          <w:rFonts w:ascii="Tahoma" w:hAnsi="Tahoma" w:cs="Tahoma"/>
-          <w:b/>
-          <w:lang w:val="it-IT"/>
-        </w:rPr>
-        <w:t xml:space="preserve"> </w:t>
+        <w:t>BABI</w:t>
       </w:r>
     </w:p>
     <w:p>
@@ -1071,20 +943,6 @@
           <w:rFonts w:ascii="Tahoma" w:hAnsi="Tahoma" w:cs="Tahoma"/>
           <w:lang w:val="it-IT"/>
         </w:rPr>
-        <w:t xml:space="preserve"> </w:t>
-      </w:r>
-      <w:r>
-        <w:rPr>
-          <w:rFonts w:ascii="Tahoma" w:hAnsi="Tahoma" w:cs="Tahoma"/>
-          <w:lang w:val="id-ID"/>
-        </w:rPr>
-        <w:t xml:space="preserve">                               </w:t>
-      </w:r>
-      <w:r>
-        <w:rPr>
-          <w:rFonts w:ascii="Tahoma" w:hAnsi="Tahoma" w:cs="Tahoma"/>
-          <w:lang w:val="it-IT"/>
-        </w:rPr>
         <w:t>cukup jelas</w:t>
       </w:r>
     </w:p>
@@ -1111,20 +969,6 @@
           <w:rFonts w:ascii="Tahoma" w:hAnsi="Tahoma" w:cs="Tahoma"/>
           <w:lang w:val="it-IT"/>
         </w:rPr>
-        <w:t xml:space="preserve"> </w:t>
-      </w:r>
-      <w:r>
-        <w:rPr>
-          <w:rFonts w:ascii="Tahoma" w:hAnsi="Tahoma" w:cs="Tahoma"/>
-          <w:lang w:val="id-ID"/>
-        </w:rPr>
-        <w:t xml:space="preserve">                                </w:t>
-      </w:r>
-      <w:r>
-        <w:rPr>
-          <w:rFonts w:ascii="Tahoma" w:hAnsi="Tahoma" w:cs="Tahoma"/>
-          <w:lang w:val="it-IT"/>
-        </w:rPr>
         <w:t>cukup jelas</w:t>
       </w:r>
     </w:p>
@@ -1194,19 +1038,6 @@
           <w:lang w:val="it-IT"/>
         </w:rPr>
         <w:tab/>
-      </w:r>
-      <w:r>
-        <w:rPr>
-          <w:rFonts w:ascii="Tahoma" w:hAnsi="Tahoma" w:cs="Tahoma"/>
-          <w:lang w:val="id-ID"/>
-        </w:rPr>
-        <w:t xml:space="preserve">          </w:t>
-      </w:r>
-      <w:r>
-        <w:rPr>
-          <w:rFonts w:ascii="Tahoma" w:hAnsi="Tahoma" w:cs="Tahoma"/>
-          <w:lang w:val="it-IT"/>
-        </w:rPr>
         <w:t>cukup jelas</w:t>
       </w:r>
     </w:p>
@@ -1241,23 +1072,7 @@
           <w:b/>
           <w:lang w:val="id-ID"/>
         </w:rPr>
-        <w:t>BAB</w:t>
-      </w:r>
-      <w:r>
-        <w:rPr>
-          <w:rFonts w:ascii="Tahoma" w:hAnsi="Tahoma" w:cs="Tahoma"/>
-          <w:b/>
-          <w:lang w:val="it-IT"/>
-        </w:rPr>
-        <w:t xml:space="preserve"> </w:t>
-      </w:r>
-      <w:r>
-        <w:rPr>
-          <w:rFonts w:ascii="Tahoma" w:hAnsi="Tahoma" w:cs="Tahoma"/>
-          <w:b/>
-          <w:lang w:val="id-ID"/>
-        </w:rPr>
-        <w:t>II</w:t>
+        <w:t>BABII</w:t>
       </w:r>
       <w:r>
         <w:rPr>
@@ -1409,20 +1224,6 @@
           <w:rFonts w:ascii="Tahoma" w:hAnsi="Tahoma" w:cs="Tahoma"/>
           <w:lang w:val="it-IT"/>
         </w:rPr>
-        <w:t xml:space="preserve"> </w:t>
-      </w:r>
-      <w:r>
-        <w:rPr>
-          <w:rFonts w:ascii="Tahoma" w:hAnsi="Tahoma" w:cs="Tahoma"/>
-          <w:lang w:val="id-ID"/>
-        </w:rPr>
-        <w:t xml:space="preserve">                                 </w:t>
-      </w:r>
-      <w:r>
-        <w:rPr>
-          <w:rFonts w:ascii="Tahoma" w:hAnsi="Tahoma" w:cs="Tahoma"/>
-          <w:lang w:val="it-IT"/>
-        </w:rPr>
         <w:t>cukup jelas</w:t>
       </w:r>
     </w:p>
@@ -1457,20 +1258,6 @@
           <w:lang w:val="id-ID"/>
         </w:rPr>
         <w:t>.....................................................................</w:t>
-      </w:r>
-      <w:r>
-        <w:rPr>
-          <w:rFonts w:ascii="Tahoma" w:hAnsi="Tahoma" w:cs="Tahoma"/>
-          <w:lang w:val="it-IT"/>
-        </w:rPr>
-        <w:t xml:space="preserve"> </w:t>
-      </w:r>
-      <w:r>
-        <w:rPr>
-          <w:rFonts w:ascii="Tahoma" w:hAnsi="Tahoma" w:cs="Tahoma"/>
-          <w:lang w:val="id-ID"/>
-        </w:rPr>
-        <w:t xml:space="preserve">                                </w:t>
       </w:r>
       <w:r>
         <w:rPr>
@@ -1727,27 +1514,6 @@
           <w:rFonts w:ascii="Tahoma" w:hAnsi="Tahoma" w:cs="Tahoma"/>
           <w:lang w:val="it-IT"/>
         </w:rPr>
-        <w:t xml:space="preserve"> </w:t>
-      </w:r>
-      <w:r>
-        <w:rPr>
-          <w:rFonts w:ascii="Tahoma" w:hAnsi="Tahoma" w:cs="Tahoma"/>
-          <w:lang w:val="id-ID"/>
-        </w:rPr>
-        <w:t xml:space="preserve">                          </w:t>
-      </w:r>
-      <w:r>
-        <w:rPr>
-          <w:rFonts w:ascii="Tahoma" w:hAnsi="Tahoma" w:cs="Tahoma"/>
-          <w:lang w:val="id-ID"/>
-        </w:rPr>
-        <w:t xml:space="preserve">     </w:t>
-      </w:r>
-      <w:r>
-        <w:rPr>
-          <w:rFonts w:ascii="Tahoma" w:hAnsi="Tahoma" w:cs="Tahoma"/>
-          <w:lang w:val="it-IT"/>
-        </w:rPr>
         <w:t>cukup jelas</w:t>
       </w:r>
     </w:p>
@@ -1789,34 +1555,6 @@
           <w:lang w:val="id-ID"/>
         </w:rPr>
         <w:t>.....</w:t>
-      </w:r>
-      <w:r>
-        <w:rPr>
-          <w:rFonts w:ascii="Tahoma" w:hAnsi="Tahoma" w:cs="Tahoma"/>
-          <w:lang w:val="it-IT"/>
-        </w:rPr>
-        <w:t xml:space="preserve"> </w:t>
-      </w:r>
-      <w:r>
-        <w:rPr>
-          <w:rFonts w:ascii="Tahoma" w:hAnsi="Tahoma" w:cs="Tahoma"/>
-          <w:lang w:val="id-ID"/>
-        </w:rPr>
-        <w:t xml:space="preserve">               </w:t>
-      </w:r>
-      <w:r>
-        <w:rPr>
-          <w:rFonts w:ascii="Tahoma" w:hAnsi="Tahoma" w:cs="Tahoma"/>
-          <w:lang w:val="id-ID"/>
-        </w:rPr>
-        <w:t xml:space="preserve">       </w:t>
-      </w:r>
-      <w:r>
-        <w:rPr>
-          <w:rFonts w:ascii="Tahoma" w:hAnsi="Tahoma" w:cs="Tahoma"/>
-          <w:lang w:val="id-ID"/>
-        </w:rPr>
-        <w:t xml:space="preserve">       </w:t>
       </w:r>
       <w:r>
         <w:rPr>
@@ -2050,27 +1788,6 @@
           <w:rFonts w:ascii="Tahoma" w:hAnsi="Tahoma" w:cs="Tahoma"/>
           <w:lang w:val="it-IT"/>
         </w:rPr>
-        <w:t xml:space="preserve"> </w:t>
-      </w:r>
-      <w:r>
-        <w:rPr>
-          <w:rFonts w:ascii="Tahoma" w:hAnsi="Tahoma" w:cs="Tahoma"/>
-          <w:lang w:val="id-ID"/>
-        </w:rPr>
-        <w:t xml:space="preserve">                              </w:t>
-      </w:r>
-      <w:r>
-        <w:rPr>
-          <w:rFonts w:ascii="Tahoma" w:hAnsi="Tahoma" w:cs="Tahoma"/>
-          <w:lang w:val="id-ID"/>
-        </w:rPr>
-        <w:t xml:space="preserve"> </w:t>
-      </w:r>
-      <w:r>
-        <w:rPr>
-          <w:rFonts w:ascii="Tahoma" w:hAnsi="Tahoma" w:cs="Tahoma"/>
-          <w:lang w:val="it-IT"/>
-        </w:rPr>
         <w:t>cukup jelas</w:t>
       </w:r>
     </w:p>
@@ -2112,27 +1829,6 @@
           <w:lang w:val="id-ID"/>
         </w:rPr>
         <w:t>.....</w:t>
-      </w:r>
-      <w:r>
-        <w:rPr>
-          <w:rFonts w:ascii="Tahoma" w:hAnsi="Tahoma" w:cs="Tahoma"/>
-          <w:lang w:val="it-IT"/>
-        </w:rPr>
-        <w:t xml:space="preserve"> </w:t>
-      </w:r>
-      <w:r>
-        <w:rPr>
-          <w:rFonts w:ascii="Tahoma" w:hAnsi="Tahoma" w:cs="Tahoma"/>
-          <w:lang w:val="id-ID"/>
-        </w:rPr>
-        <w:t xml:space="preserve">                           </w:t>
-      </w:r>
-      <w:r>
-        <w:rPr>
-          <w:rFonts w:ascii="Tahoma" w:hAnsi="Tahoma" w:cs="Tahoma"/>
-          <w:lang w:val="id-ID"/>
-        </w:rPr>
-        <w:t xml:space="preserve">   </w:t>
       </w:r>
       <w:r>
         <w:rPr>
@@ -2482,19 +2178,6 @@
           <w:lang w:val="sv-SE"/>
         </w:rPr>
         <w:tab/>
-      </w:r>
-      <w:r>
-        <w:rPr>
-          <w:rFonts w:ascii="Tahoma" w:hAnsi="Tahoma" w:cs="Tahoma"/>
-          <w:lang w:val="id-ID"/>
-        </w:rPr>
-        <w:t xml:space="preserve">          </w:t>
-      </w:r>
-      <w:r>
-        <w:rPr>
-          <w:rFonts w:ascii="Tahoma" w:hAnsi="Tahoma" w:cs="Tahoma"/>
-          <w:lang w:val="sv-SE"/>
-        </w:rPr>
         <w:t>.………………………</w:t>
       </w:r>
     </w:p>
@@ -2549,19 +2232,6 @@
       <w:r>
         <w:rPr>
           <w:rFonts w:ascii="Tahoma" w:hAnsi="Tahoma" w:cs="Tahoma"/>
-          <w:lang w:val="id-ID"/>
-        </w:rPr>
-        <w:t xml:space="preserve">                                                  </w:t>
-      </w:r>
-      <w:r>
-        <w:rPr>
-          <w:rFonts w:ascii="Tahoma" w:hAnsi="Tahoma" w:cs="Tahoma"/>
-        </w:rPr>
-        <w:t xml:space="preserve">      </w:t>
-      </w:r>
-      <w:r>
-        <w:rPr>
-          <w:rFonts w:ascii="Tahoma" w:hAnsi="Tahoma" w:cs="Tahoma"/>
           <w:lang w:val="sv-SE"/>
         </w:rPr>
         <w:t>……………………….</w:t>
@@ -2622,7 +2292,7 @@
           <w:rFonts w:ascii="Tahoma" w:hAnsi="Tahoma" w:cs="Tahoma"/>
           <w:lang w:val="pt-BR"/>
         </w:rPr>
-        <w:t xml:space="preserve">  </w:t>
+        <w:tab/>
       </w:r>
       <w:r>
         <w:rPr>
@@ -2630,26 +2300,6 @@
           <w:lang w:val="pt-BR"/>
         </w:rPr>
         <w:tab/>
-      </w:r>
-      <w:r>
-        <w:rPr>
-          <w:rFonts w:ascii="Tahoma" w:hAnsi="Tahoma" w:cs="Tahoma"/>
-          <w:lang w:val="pt-BR"/>
-        </w:rPr>
-        <w:tab/>
-      </w:r>
-      <w:r>
-        <w:rPr>
-          <w:rFonts w:ascii="Tahoma" w:hAnsi="Tahoma" w:cs="Tahoma"/>
-          <w:lang w:val="id-ID"/>
-        </w:rPr>
-        <w:t xml:space="preserve">                                       </w:t>
-      </w:r>
-      <w:r>
-        <w:rPr>
-          <w:rFonts w:ascii="Tahoma" w:hAnsi="Tahoma" w:cs="Tahoma"/>
-          <w:lang w:val="pt-BR"/>
-        </w:rPr>
         <w:t>...........................</w:t>
       </w:r>
     </w:p>
@@ -2689,55 +2339,28 @@
           <w:rFonts w:ascii="Tahoma" w:hAnsi="Tahoma" w:cs="Tahoma"/>
           <w:lang w:val="it-IT"/>
         </w:rPr>
-        <w:t xml:space="preserve">  </w:t>
-      </w:r>
-      <w:r>
-        <w:rPr>
-          <w:rFonts w:ascii="Tahoma" w:hAnsi="Tahoma" w:cs="Tahoma"/>
-          <w:lang w:val="it-IT"/>
-        </w:rPr>
-        <w:tab/>
-      </w:r>
-      <w:r>
-        <w:rPr>
-          <w:rFonts w:ascii="Tahoma" w:hAnsi="Tahoma" w:cs="Tahoma"/>
-          <w:lang w:val="it-IT"/>
-        </w:rPr>
-        <w:tab/>
-      </w:r>
-      <w:r>
-        <w:rPr>
-          <w:rFonts w:ascii="Tahoma" w:hAnsi="Tahoma" w:cs="Tahoma"/>
-          <w:lang w:val="id-ID"/>
-        </w:rPr>
-        <w:t xml:space="preserve">     </w:t>
-      </w:r>
-      <w:r>
-        <w:rPr>
-          <w:rFonts w:ascii="Tahoma" w:hAnsi="Tahoma" w:cs="Tahoma"/>
-          <w:lang w:val="it-IT"/>
-        </w:rPr>
-        <w:tab/>
-      </w:r>
-      <w:r>
-        <w:rPr>
-          <w:rFonts w:ascii="Tahoma" w:hAnsi="Tahoma" w:cs="Tahoma"/>
-          <w:lang w:val="it-IT"/>
-        </w:rPr>
-        <w:tab/>
-      </w:r>
-      <w:r>
-        <w:rPr>
-          <w:rFonts w:ascii="Tahoma" w:hAnsi="Tahoma" w:cs="Tahoma"/>
-          <w:lang w:val="id-ID"/>
-        </w:rPr>
-        <w:t xml:space="preserve">       </w:t>
-      </w:r>
-      <w:r>
-        <w:rPr>
-          <w:rFonts w:ascii="Tahoma" w:hAnsi="Tahoma" w:cs="Tahoma"/>
-          <w:lang w:val="it-IT"/>
-        </w:rPr>
+        <w:tab/>
+      </w:r>
+      <w:r>
+        <w:rPr>
+          <w:rFonts w:ascii="Tahoma" w:hAnsi="Tahoma" w:cs="Tahoma"/>
+          <w:lang w:val="it-IT"/>
+        </w:rPr>
+        <w:tab/>
+      </w:r>
+      <w:r>
+        <w:rPr>
+          <w:rFonts w:ascii="Tahoma" w:hAnsi="Tahoma" w:cs="Tahoma"/>
+          <w:lang w:val="it-IT"/>
+        </w:rPr>
+        <w:tab/>
+      </w:r>
+      <w:r>
+        <w:rPr>
+          <w:rFonts w:ascii="Tahoma" w:hAnsi="Tahoma" w:cs="Tahoma"/>
+          <w:lang w:val="it-IT"/>
+        </w:rPr>
+        <w:tab/>
         <w:t>.............................</w:t>
       </w:r>
       <w:r>
@@ -2823,7 +2446,7 @@
 </file>
 
 <file path=word/styles.xml><?xml version="1.0" encoding="utf-8"?>
-<w:styles xmlns:mc="http://schemas.openxmlformats.org/markup-compatibility/2006" xmlns:r="http://schemas.openxmlformats.org/officeDocument/2006/relationships" xmlns:w="http://schemas.openxmlformats.org/wordprocessingml/2006/main" xmlns:w14="http://schemas.microsoft.com/office/word/2010/wordml" mc:Ignorable="w14">
+<w:styles xmlns:r="http://schemas.openxmlformats.org/officeDocument/2006/relationships" xmlns:w="http://schemas.openxmlformats.org/wordprocessingml/2006/main">
   <w:docDefaults>
     <w:rPrDefault>
       <w:rPr>
@@ -2995,6 +2618,7 @@
     <w:uiPriority w:val="99"/>
     <w:semiHidden/>
     <w:unhideWhenUsed/>
+    <w:qFormat/>
     <w:tblPr>
       <w:tblInd w:w="0" w:type="dxa"/>
       <w:tblCellMar>

</xml_diff>

<commit_message>
perbaiki dokumen undangan aanwijzing, lampiran ba aanwijzing, dan ba aanwijzing (penjelasan pembentukan panitia belum)
</commit_message>
<xml_diff>
--- a/templates/9a Berita Acara Aanwijzing.docx
+++ b/templates/9a Berita Acara Aanwijzing.docx
@@ -41,6 +41,16 @@
         <w:rPr>
           <w:rFonts w:ascii="Tahoma" w:hAnsi="Tahoma" w:cs="Tahoma"/>
           <w:b/>
+          <w:noProof/>
+        </w:rPr>
+        <w:pict>
+          <v:line id="Line 2" o:spid="_x0000_s1026" style="position:absolute;left:0;text-align:left;z-index:251657728;visibility:visible" from="112.7pt,21.5pt" to="357.05pt,21.5pt" o:gfxdata="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"/>
+        </w:pict>
+      </w:r>
+      <w:r>
+        <w:rPr>
+          <w:rFonts w:ascii="Tahoma" w:hAnsi="Tahoma" w:cs="Tahoma"/>
+          <w:b/>
           <w:sz w:val="24"/>
           <w:szCs w:val="24"/>
           <w:lang w:val="sv-SE"/>
@@ -62,16 +72,6 @@
         <w:rPr>
           <w:rFonts w:ascii="Tahoma" w:hAnsi="Tahoma" w:cs="Tahoma"/>
           <w:b/>
-          <w:noProof/>
-        </w:rPr>
-        <w:pict>
-          <v:line id="Line 2" o:spid="_x0000_s1026" style="position:absolute;left:0;text-align:left;z-index:251657728;visibility:visible" from="112.7pt,1.8pt" to="357.05pt,1.8pt" o:gfxdata="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"/>
-        </w:pict>
-      </w:r>
-      <w:r>
-        <w:rPr>
-          <w:rFonts w:ascii="Tahoma" w:hAnsi="Tahoma" w:cs="Tahoma"/>
-          <w:b/>
           <w:lang w:val="sv-SE"/>
         </w:rPr>
         <w:t xml:space="preserve">NOMOR   : </w:t>
@@ -139,183 +139,114 @@
         <w:rPr>
           <w:rFonts w:ascii="Tahoma" w:hAnsi="Tahoma" w:cs="Tahoma"/>
           <w:b/>
+          <w:lang w:val="id-ID"/>
+        </w:rPr>
+      </w:pPr>
+      <w:r>
+        <w:rPr>
+          <w:rFonts w:ascii="Tahoma" w:hAnsi="Tahoma" w:cs="Tahoma"/>
+          <w:b/>
+          <w:highlight w:val="cyan"/>
+          <w:lang w:val="id-ID"/>
+        </w:rPr>
+        <w:t>#namapengadaankapital#</w:t>
+      </w:r>
+    </w:p>
+    <w:p>
+      <w:pPr>
+        <w:jc w:val="both"/>
+        <w:rPr>
+          <w:rFonts w:ascii="Tahoma" w:hAnsi="Tahoma" w:cs="Tahoma"/>
           <w:lang w:val="sv-SE"/>
         </w:rPr>
       </w:pPr>
       <w:r>
         <w:rPr>
           <w:rFonts w:ascii="Tahoma" w:hAnsi="Tahoma" w:cs="Tahoma"/>
-          <w:b/>
-          <w:lang w:val="sv-SE"/>
-        </w:rPr>
-        <w:t>PEKERJAAN LANTAI DASAR PT PLN (PERSERO) KANTOR PUSAT</w:t>
-      </w:r>
-    </w:p>
-    <w:p>
-      <w:pPr>
-        <w:jc w:val="both"/>
-        <w:rPr>
-          <w:rFonts w:ascii="Tahoma" w:hAnsi="Tahoma" w:cs="Tahoma"/>
-          <w:lang w:val="sv-SE"/>
-        </w:rPr>
-      </w:pPr>
-    </w:p>
-    <w:p>
-      <w:pPr>
-        <w:jc w:val="both"/>
-        <w:rPr>
-          <w:rFonts w:ascii="Tahoma" w:hAnsi="Tahoma" w:cs="Tahoma"/>
-          <w:lang w:val="sv-SE"/>
-        </w:rPr>
-      </w:pPr>
-      <w:r>
-        <w:rPr>
-          <w:rFonts w:ascii="Tahoma" w:hAnsi="Tahoma" w:cs="Tahoma"/>
-          <w:lang w:val="sv-SE"/>
-        </w:rPr>
-        <w:t>Pada hari ini,</w:t>
-      </w:r>
-      <w:r>
-        <w:rPr>
-          <w:rFonts w:ascii="Tahoma" w:hAnsi="Tahoma" w:cs="Tahoma"/>
-          <w:lang w:val="sv-SE"/>
+          <w:lang w:val="id-ID"/>
+        </w:rPr>
+        <w:t xml:space="preserve">Pada hari ini, </w:t>
+      </w:r>
+      <w:r>
+        <w:rPr>
+          <w:rFonts w:ascii="Tahoma" w:hAnsi="Tahoma" w:cs="Tahoma"/>
+          <w:highlight w:val="cyan"/>
+          <w:lang w:val="id-ID"/>
+        </w:rPr>
+        <w:t>#haritanggal#</w:t>
+      </w:r>
+      <w:r>
+        <w:rPr>
+          <w:rFonts w:ascii="Tahoma" w:hAnsi="Tahoma" w:cs="Tahoma"/>
+          <w:lang w:val="id-ID"/>
+        </w:rPr>
+        <w:t xml:space="preserve">, telah diadakan rapat penjelasan Pekerjaan </w:t>
+      </w:r>
+      <w:r>
+        <w:rPr>
+          <w:rFonts w:ascii="Tahoma" w:hAnsi="Tahoma" w:cs="Tahoma"/>
+          <w:highlight w:val="cyan"/>
+          <w:lang w:val="id-ID"/>
+        </w:rPr>
+        <w:t>#namapengadaan#</w:t>
+      </w:r>
+      <w:r>
+        <w:rPr>
+          <w:rFonts w:ascii="Tahoma" w:hAnsi="Tahoma" w:cs="Tahoma"/>
+          <w:lang w:val="id-ID"/>
+        </w:rPr>
+        <w:t xml:space="preserve"> PT PLN (Persero) Kantor Pusat Jalan Trunojoyo Blok M 1/135 Kebayoran Baru Jakarta Selatan, yang dihadiri oleh :</w:t>
+      </w:r>
+    </w:p>
+    <w:p>
+      <w:pPr>
+        <w:rPr>
+          <w:rFonts w:ascii="Tahoma" w:hAnsi="Tahoma" w:cs="Tahoma"/>
+          <w:b/>
+        </w:rPr>
+      </w:pPr>
+      <w:r>
+        <w:rPr>
+          <w:rFonts w:ascii="Tahoma" w:hAnsi="Tahoma" w:cs="Tahoma"/>
+          <w:b/>
+          <w:highlight w:val="cyan"/>
+        </w:rPr>
+        <w:t>#</w:t>
+      </w:r>
+      <w:proofErr w:type="spellStart"/>
+      <w:r>
+        <w:rPr>
+          <w:rFonts w:ascii="Tahoma" w:hAnsi="Tahoma" w:cs="Tahoma"/>
+          <w:b/>
+          <w:highlight w:val="cyan"/>
+        </w:rPr>
+        <w:t>panitiaataupejabat</w:t>
+      </w:r>
+      <w:proofErr w:type="spellEnd"/>
+      <w:proofErr w:type="gramStart"/>
+      <w:r>
+        <w:rPr>
+          <w:rFonts w:ascii="Tahoma" w:hAnsi="Tahoma" w:cs="Tahoma"/>
+          <w:b/>
+          <w:highlight w:val="cyan"/>
+        </w:rPr>
+        <w:t>#</w:t>
+      </w:r>
+      <w:r>
+        <w:rPr>
+          <w:rFonts w:ascii="Tahoma" w:hAnsi="Tahoma" w:cs="Tahoma"/>
+          <w:b/>
         </w:rPr>
         <w:t xml:space="preserve"> </w:t>
       </w:r>
       <w:r>
         <w:rPr>
           <w:rFonts w:ascii="Tahoma" w:hAnsi="Tahoma" w:cs="Tahoma"/>
-          <w:highlight w:val="cyan"/>
-        </w:rPr>
-        <w:t>#</w:t>
-      </w:r>
-      <w:r>
-        <w:rPr>
-          <w:rFonts w:ascii="Tahoma" w:hAnsi="Tahoma" w:cs="Tahoma"/>
-          <w:highlight w:val="cyan"/>
-        </w:rPr>
-        <w:t>haritanggal</w:t>
-      </w:r>
-      <w:r>
-        <w:rPr>
-          <w:rFonts w:ascii="Tahoma" w:hAnsi="Tahoma" w:cs="Tahoma"/>
-          <w:highlight w:val="cyan"/>
-        </w:rPr>
-        <w:t>#</w:t>
-      </w:r>
-      <w:r>
-        <w:rPr>
-          <w:rFonts w:ascii="Tahoma" w:hAnsi="Tahoma" w:cs="Tahoma"/>
-          <w:lang w:val="sv-SE"/>
-        </w:rPr>
-        <w:t>, telah dia</w:t>
-      </w:r>
-      <w:r>
-        <w:rPr>
-          <w:rFonts w:ascii="Tahoma" w:hAnsi="Tahoma" w:cs="Tahoma"/>
-          <w:lang w:val="sv-SE"/>
-        </w:rPr>
-        <w:t xml:space="preserve">dakan rapat penjelasan </w:t>
-      </w:r>
-      <w:r>
-        <w:rPr>
-          <w:rFonts w:ascii="Tahoma" w:hAnsi="Tahoma" w:cs="Tahoma"/>
-          <w:lang w:val="sv-SE"/>
-        </w:rPr>
-        <w:t xml:space="preserve">pekerjaan  </w:t>
-      </w:r>
-      <w:r>
-        <w:rPr>
-          <w:rFonts w:ascii="Tahoma" w:hAnsi="Tahoma" w:cs="Tahoma"/>
-          <w:highlight w:val="cyan"/>
-        </w:rPr>
-        <w:t>#</w:t>
-      </w:r>
-      <w:r>
-        <w:rPr>
-          <w:rFonts w:ascii="Tahoma" w:hAnsi="Tahoma" w:cs="Tahoma"/>
-          <w:highlight w:val="cyan"/>
-        </w:rPr>
-        <w:t>namapengadaan</w:t>
-      </w:r>
-      <w:r>
-        <w:rPr>
-          <w:rFonts w:ascii="Tahoma" w:hAnsi="Tahoma" w:cs="Tahoma"/>
-          <w:highlight w:val="cyan"/>
-        </w:rPr>
-        <w:t>#</w:t>
-      </w:r>
-      <w:r>
-        <w:rPr>
-          <w:rFonts w:ascii="Tahoma" w:hAnsi="Tahoma" w:cs="Tahoma"/>
-        </w:rPr>
-        <w:t xml:space="preserve"> </w:t>
-      </w:r>
-      <w:r>
-        <w:rPr>
-          <w:rFonts w:ascii="Tahoma" w:hAnsi="Tahoma" w:cs="Tahoma"/>
-          <w:lang w:val="sv-SE"/>
-        </w:rPr>
-        <w:t xml:space="preserve">PT PLN (Persero) Kantor </w:t>
-      </w:r>
-      <w:r>
-        <w:rPr>
-          <w:rFonts w:ascii="Tahoma" w:hAnsi="Tahoma" w:cs="Tahoma"/>
-          <w:lang w:val="sv-SE"/>
-        </w:rPr>
-        <w:t>P</w:t>
-      </w:r>
-      <w:r>
-        <w:rPr>
-          <w:rFonts w:ascii="Tahoma" w:hAnsi="Tahoma" w:cs="Tahoma"/>
-          <w:lang w:val="sv-SE"/>
-        </w:rPr>
-        <w:t xml:space="preserve">usat </w:t>
-      </w:r>
-      <w:r>
-        <w:rPr>
-          <w:rFonts w:ascii="Tahoma" w:hAnsi="Tahoma" w:cs="Tahoma"/>
-          <w:lang w:val="sv-SE"/>
-        </w:rPr>
-        <w:t>J</w:t>
-      </w:r>
-      <w:r>
-        <w:rPr>
-          <w:rFonts w:ascii="Tahoma" w:hAnsi="Tahoma" w:cs="Tahoma"/>
-          <w:lang w:val="sv-SE"/>
-        </w:rPr>
-        <w:t>alan Trunojoyo Blok M 1/135 Kebayoran Baru  Jakarta Selatan, yang dihadiri oleh :</w:t>
-      </w:r>
-    </w:p>
-    <w:p>
-      <w:pPr>
-        <w:rPr>
-          <w:rFonts w:ascii="Tahoma" w:hAnsi="Tahoma" w:cs="Tahoma"/>
-          <w:b/>
-        </w:rPr>
-      </w:pPr>
-      <w:r>
-        <w:rPr>
-          <w:rFonts w:ascii="Tahoma" w:hAnsi="Tahoma" w:cs="Tahoma"/>
-          <w:b/>
-          <w:highlight w:val="cyan"/>
-        </w:rPr>
-        <w:t>#panitiaataupejabat#</w:t>
-      </w:r>
-      <w:r>
-        <w:rPr>
-          <w:rFonts w:ascii="Tahoma" w:hAnsi="Tahoma" w:cs="Tahoma"/>
-          <w:b/>
-        </w:rPr>
-        <w:t xml:space="preserve"> </w:t>
-      </w:r>
-      <w:r>
-        <w:rPr>
-          <w:rFonts w:ascii="Tahoma" w:hAnsi="Tahoma" w:cs="Tahoma"/>
           <w:b/>
         </w:rPr>
         <w:t>:</w:t>
       </w:r>
+      <w:proofErr w:type="gramEnd"/>
     </w:p>
     <w:p>
       <w:pPr>
@@ -335,6 +266,7 @@
         </w:rPr>
         <w:t>#</w:t>
       </w:r>
+      <w:proofErr w:type="spellStart"/>
       <w:r>
         <w:rPr>
           <w:rFonts w:ascii="Tahoma" w:hAnsi="Tahoma" w:cs="Tahoma"/>
@@ -342,6 +274,7 @@
         </w:rPr>
         <w:t>listpic</w:t>
       </w:r>
+      <w:proofErr w:type="spellEnd"/>
       <w:r>
         <w:rPr>
           <w:rFonts w:ascii="Tahoma" w:hAnsi="Tahoma" w:cs="Tahoma"/>
@@ -433,6 +366,7 @@
         </w:rPr>
         <w:t>#</w:t>
       </w:r>
+      <w:proofErr w:type="spellStart"/>
       <w:r>
         <w:rPr>
           <w:rFonts w:ascii="Tahoma" w:hAnsi="Tahoma" w:cs="Tahoma"/>
@@ -440,6 +374,7 @@
         </w:rPr>
         <w:t>wakturapat</w:t>
       </w:r>
+      <w:proofErr w:type="spellEnd"/>
       <w:r>
         <w:rPr>
           <w:rFonts w:ascii="Tahoma" w:hAnsi="Tahoma" w:cs="Tahoma"/>
@@ -538,34 +473,43 @@
           <w:rFonts w:ascii="Tahoma" w:hAnsi="Tahoma" w:cs="Tahoma"/>
           <w:lang w:val="it-IT"/>
         </w:rPr>
-        <w:t xml:space="preserve">Penjelasan Rencana Kerja dan Syarat-Syarat </w:t>
-      </w:r>
-      <w:r>
-        <w:rPr>
-          <w:rFonts w:ascii="Tahoma" w:hAnsi="Tahoma" w:cs="Tahoma"/>
-          <w:lang w:val="it-IT"/>
-        </w:rPr>
-        <w:t xml:space="preserve">(RKS) </w:t>
-      </w:r>
-      <w:r>
-        <w:rPr>
-          <w:rFonts w:ascii="Tahoma" w:hAnsi="Tahoma" w:cs="Tahoma"/>
-          <w:lang w:val="it-IT"/>
-        </w:rPr>
-        <w:t xml:space="preserve">RKS NO.: </w:t>
+        <w:t xml:space="preserve">Penjelasan Rencana Kerja dan Syarat-Syarat (RKS) </w:t>
+      </w:r>
+      <w:r>
+        <w:rPr>
+          <w:rFonts w:ascii="Tahoma" w:hAnsi="Tahoma" w:cs="Tahoma"/>
+          <w:lang w:val="it-IT"/>
+        </w:rPr>
+        <w:t>RKS NO</w:t>
+      </w:r>
+      <w:r>
+        <w:rPr>
+          <w:rFonts w:ascii="Tahoma" w:hAnsi="Tahoma" w:cs="Tahoma"/>
+          <w:lang w:val="it-IT"/>
+        </w:rPr>
+        <w:t xml:space="preserve">: </w:t>
       </w:r>
       <w:r>
         <w:rPr>
           <w:rFonts w:ascii="Tahoma" w:hAnsi="Tahoma" w:cs="Tahoma"/>
           <w:highlight w:val="cyan"/>
         </w:rPr>
-        <w:t>#norks</w:t>
-      </w:r>
+        <w:t>#</w:t>
+      </w:r>
+      <w:proofErr w:type="spellStart"/>
       <w:r>
         <w:rPr>
           <w:rFonts w:ascii="Tahoma" w:hAnsi="Tahoma" w:cs="Tahoma"/>
           <w:highlight w:val="cyan"/>
         </w:rPr>
+        <w:t>norks</w:t>
+      </w:r>
+      <w:proofErr w:type="spellEnd"/>
+      <w:r>
+        <w:rPr>
+          <w:rFonts w:ascii="Tahoma" w:hAnsi="Tahoma" w:cs="Tahoma"/>
+          <w:highlight w:val="cyan"/>
+        </w:rPr>
         <w:t>#</w:t>
       </w:r>
       <w:r>
@@ -582,6 +526,7 @@
         </w:rPr>
         <w:t>#</w:t>
       </w:r>
+      <w:proofErr w:type="spellStart"/>
       <w:r>
         <w:rPr>
           <w:rFonts w:ascii="Tahoma" w:hAnsi="Tahoma" w:cs="Tahoma"/>
@@ -596,6 +541,7 @@
         </w:rPr>
         <w:t>_rks</w:t>
       </w:r>
+      <w:proofErr w:type="spellEnd"/>
       <w:r>
         <w:rPr>
           <w:rFonts w:ascii="Tahoma" w:hAnsi="Tahoma" w:cs="Tahoma"/>
@@ -608,14 +554,7 @@
           <w:rFonts w:ascii="Tahoma" w:hAnsi="Tahoma" w:cs="Tahoma"/>
           <w:lang w:val="it-IT"/>
         </w:rPr>
-        <w:t xml:space="preserve">, </w:t>
-      </w:r>
-      <w:r>
-        <w:rPr>
-          <w:rFonts w:ascii="Tahoma" w:hAnsi="Tahoma" w:cs="Tahoma"/>
-          <w:lang w:val="it-IT"/>
-        </w:rPr>
-        <w:t xml:space="preserve"> dengan hasil sebagai berikut :</w:t>
+        <w:t>,  dengan hasil sebagai berikut :</w:t>
       </w:r>
     </w:p>
     <w:p>
@@ -1198,7 +1137,6 @@
           <w:highlight w:val="lightGray"/>
           <w:lang w:val="id-ID"/>
         </w:rPr>
-        <w:lastRenderedPageBreak/>
         <w:t>Pasal 6,.........................................................................</w:t>
       </w:r>
       <w:r>
@@ -1312,6 +1250,7 @@
           <w:highlight w:val="lightGray"/>
           <w:lang w:val="it-IT"/>
         </w:rPr>
+        <w:lastRenderedPageBreak/>
         <w:t xml:space="preserve">Pasal </w:t>
       </w:r>
       <w:r>
@@ -2079,87 +2018,56 @@
         <w:jc w:val="both"/>
         <w:rPr>
           <w:rFonts w:ascii="Tahoma" w:hAnsi="Tahoma" w:cs="Tahoma"/>
-        </w:rPr>
-      </w:pPr>
-      <w:r>
-        <w:rPr>
-          <w:rFonts w:ascii="Tahoma" w:hAnsi="Tahoma" w:cs="Tahoma"/>
-        </w:rPr>
-        <w:t xml:space="preserve">Berita acara penjelasan ini merupakan bagian yang tidak terpisahkan dari </w:t>
-      </w:r>
-    </w:p>
-    <w:p>
-      <w:pPr>
+          <w:lang w:val="id-ID"/>
+        </w:rPr>
+      </w:pPr>
+      <w:r>
+        <w:rPr>
+          <w:rFonts w:ascii="Tahoma" w:hAnsi="Tahoma" w:cs="Tahoma"/>
+          <w:lang w:val="id-ID"/>
+        </w:rPr>
+        <w:t xml:space="preserve">Berita acara penjelasan ini merupakan bagian yang tidak terpisahkan dari RKS NO : </w:t>
+      </w:r>
+      <w:r>
+        <w:rPr>
+          <w:rFonts w:ascii="Tahoma" w:hAnsi="Tahoma" w:cs="Tahoma"/>
+          <w:highlight w:val="cyan"/>
+          <w:lang w:val="id-ID"/>
+        </w:rPr>
+        <w:t>#norks#</w:t>
+      </w:r>
+      <w:r>
+        <w:rPr>
+          <w:rFonts w:ascii="Tahoma" w:hAnsi="Tahoma" w:cs="Tahoma"/>
+          <w:lang w:val="id-ID"/>
+        </w:rPr>
+        <w:t xml:space="preserve">, tanggal </w:t>
+      </w:r>
+      <w:r>
+        <w:rPr>
+          <w:rFonts w:ascii="Tahoma" w:hAnsi="Tahoma" w:cs="Tahoma"/>
+          <w:highlight w:val="cyan"/>
+          <w:lang w:val="id-ID"/>
+        </w:rPr>
+        <w:t>#tanggal_rks#</w:t>
+      </w:r>
+      <w:r>
+        <w:rPr>
+          <w:rFonts w:ascii="Tahoma" w:hAnsi="Tahoma" w:cs="Tahoma"/>
+          <w:lang w:val="id-ID"/>
+        </w:rPr>
+        <w:t>.</w:t>
+      </w:r>
+    </w:p>
+    <w:p>
+      <w:pPr>
+        <w:spacing w:after="0"/>
         <w:jc w:val="both"/>
         <w:rPr>
           <w:rFonts w:ascii="Tahoma" w:hAnsi="Tahoma" w:cs="Tahoma"/>
-          <w:b/>
-        </w:rPr>
-      </w:pPr>
-      <w:r>
-        <w:rPr>
-          <w:rFonts w:ascii="Tahoma" w:hAnsi="Tahoma" w:cs="Tahoma"/>
-        </w:rPr>
-        <w:t>RKS N</w:t>
-      </w:r>
-      <w:r>
-        <w:rPr>
-          <w:rFonts w:ascii="Tahoma" w:hAnsi="Tahoma" w:cs="Tahoma"/>
-        </w:rPr>
-        <w:t>O</w:t>
-      </w:r>
-      <w:r>
-        <w:rPr>
-          <w:rFonts w:ascii="Tahoma" w:hAnsi="Tahoma" w:cs="Tahoma"/>
-        </w:rPr>
-        <w:t xml:space="preserve"> </w:t>
-      </w:r>
-      <w:r>
-        <w:rPr>
-          <w:rFonts w:ascii="Tahoma" w:hAnsi="Tahoma" w:cs="Tahoma"/>
-        </w:rPr>
-        <w:t xml:space="preserve">: </w:t>
-      </w:r>
-      <w:r>
-        <w:rPr>
-          <w:rFonts w:ascii="Tahoma" w:hAnsi="Tahoma" w:cs="Tahoma"/>
-          <w:highlight w:val="cyan"/>
-        </w:rPr>
-        <w:t>#norks#</w:t>
-      </w:r>
-      <w:r>
-        <w:rPr>
-          <w:rFonts w:ascii="Tahoma" w:hAnsi="Tahoma" w:cs="Tahoma"/>
-        </w:rPr>
-        <w:t xml:space="preserve">, </w:t>
-      </w:r>
-      <w:r>
-        <w:rPr>
-          <w:rFonts w:ascii="Tahoma" w:hAnsi="Tahoma" w:cs="Tahoma"/>
-        </w:rPr>
-        <w:t xml:space="preserve">tanggal </w:t>
-      </w:r>
-      <w:r>
-        <w:rPr>
-          <w:rFonts w:ascii="Tahoma" w:hAnsi="Tahoma" w:cs="Tahoma"/>
-          <w:highlight w:val="cyan"/>
-        </w:rPr>
-        <w:t>#tanggal</w:t>
-      </w:r>
-      <w:r>
-        <w:rPr>
-          <w:rFonts w:ascii="Tahoma" w:hAnsi="Tahoma" w:cs="Tahoma"/>
-          <w:highlight w:val="cyan"/>
-        </w:rPr>
-        <w:t>_</w:t>
-      </w:r>
-      <w:r>
-        <w:rPr>
-          <w:rFonts w:ascii="Tahoma" w:hAnsi="Tahoma" w:cs="Tahoma"/>
-          <w:highlight w:val="cyan"/>
-        </w:rPr>
-        <w:t>rks#</w:t>
-      </w:r>
+          <w:lang w:val="id-ID"/>
+        </w:rPr>
+      </w:pPr>
     </w:p>
     <w:p>
       <w:pPr>
@@ -2221,15 +2129,7 @@
           <w:b/>
           <w:lang w:val="sv-SE"/>
         </w:rPr>
-        <w:t>PT PLN (Persero)</w:t>
-      </w:r>
-      <w:r>
-        <w:rPr>
-          <w:rFonts w:ascii="Tahoma" w:hAnsi="Tahoma" w:cs="Tahoma"/>
-          <w:b/>
-          <w:lang w:val="sv-SE"/>
-        </w:rPr>
-        <w:t xml:space="preserve"> KANTOR PUSAT</w:t>
+        <w:t>PT PLN (Persero) KANTOR PUSAT</w:t>
       </w:r>
     </w:p>
     <w:p>
@@ -2312,55 +2212,17 @@
     </w:p>
     <w:p>
       <w:pPr>
-        <w:tabs>
-          <w:tab w:val="left" w:pos="0"/>
-        </w:tabs>
-        <w:rPr>
-          <w:rFonts w:ascii="Tahoma" w:hAnsi="Tahoma" w:cs="Tahoma"/>
-          <w:lang w:val="id-ID"/>
-        </w:rPr>
-      </w:pPr>
-    </w:p>
-    <w:p>
-      <w:r>
-        <w:rPr>
-          <w:rFonts w:ascii="Arial Narrow" w:hAnsi="Arial Narrow"/>
-          <w:b/>
-          <w:sz w:val="32"/>
-          <w:szCs w:val="36"/>
-          <w:lang w:val="id-ID"/>
-        </w:rPr>
-        <w:t xml:space="preserve">* </w:t>
-      </w:r>
-      <w:r>
-        <w:rPr>
-          <w:rFonts w:ascii="Arial Narrow" w:hAnsi="Arial Narrow"/>
-          <w:b/>
-          <w:sz w:val="24"/>
-          <w:szCs w:val="24"/>
-          <w:lang w:val="id-ID"/>
-        </w:rPr>
-        <w:t xml:space="preserve">Cat </w:t>
-      </w:r>
-      <w:r>
-        <w:rPr>
-          <w:rFonts w:ascii="Arial Narrow" w:hAnsi="Arial Narrow"/>
-          <w:b/>
-          <w:sz w:val="32"/>
-          <w:szCs w:val="36"/>
-          <w:lang w:val="id-ID"/>
-        </w:rPr>
-        <w:t xml:space="preserve">: </w:t>
-      </w:r>
-      <w:r>
-        <w:rPr>
-          <w:rFonts w:ascii="Arial Narrow" w:hAnsi="Arial Narrow"/>
-          <w:b/>
-          <w:sz w:val="18"/>
-          <w:szCs w:val="18"/>
-          <w:lang w:val="id-ID"/>
-        </w:rPr>
-        <w:t>Pasal &amp; Bab Mengikuti Format RKS</w:t>
+        <w:rPr>
+          <w:rFonts w:ascii="Tahoma" w:hAnsi="Tahoma" w:cs="Tahoma"/>
+        </w:rPr>
+      </w:pPr>
+      <w:r>
+        <w:rPr>
+          <w:rFonts w:ascii="Tahoma" w:hAnsi="Tahoma" w:cs="Tahoma"/>
+          <w:b/>
+          <w:lang w:val="id-ID"/>
+        </w:rPr>
+        <w:t>* Cat : Pasal &amp; Bab Mengikuti Format RKS</w:t>
       </w:r>
     </w:p>
     <w:sectPr>

</xml_diff>